<commit_message>
Final Commit Assignment 2
</commit_message>
<xml_diff>
--- a/CS-Module2-Project2.docx
+++ b/CS-Module2-Project2.docx
@@ -95,14 +95,7 @@
           <w:sz w:val="32"/>
           <w:szCs w:val="14"/>
         </w:rPr>
-        <w:t>C</w:t>
-      </w:r>
-      <w:r>
-        <w:rPr>
-          <w:sz w:val="32"/>
-          <w:szCs w:val="14"/>
-        </w:rPr>
-        <w:t>ibersegurança, Módulo 2</w:t>
+        <w:t>Cibersegurança, Módulo 2</w:t>
       </w:r>
     </w:p>
     <w:p>
@@ -1189,9 +1182,2210 @@
       </w:r>
     </w:p>
     <w:p/>
-    <w:p/>
+    <w:p>
+      <w:pPr>
+        <w:rPr>
+          <w:b/>
+          <w:bCs/>
+          <w:sz w:val="28"/>
+          <w:szCs w:val="28"/>
+        </w:rPr>
+      </w:pPr>
+      <w:r>
+        <w:rPr>
+          <w:b/>
+          <w:bCs/>
+          <w:sz w:val="28"/>
+          <w:szCs w:val="28"/>
+        </w:rPr>
+        <w:t>6)</w:t>
+      </w:r>
+    </w:p>
+    <w:p>
+      <w:r>
+        <w:t xml:space="preserve">A aplicação WEB encontra-se hospedada no projeto da Google Cloud Platform </w:t>
+      </w:r>
+      <w:r>
+        <w:rPr>
+          <w:b/>
+          <w:bCs/>
+        </w:rPr>
+        <w:t>CD2122D-G11</w:t>
+      </w:r>
+      <w:r>
+        <w:t xml:space="preserve"> na máquina virtual com </w:t>
+      </w:r>
+      <w:r>
+        <w:rPr>
+          <w:b/>
+          <w:bCs/>
+        </w:rPr>
+        <w:t xml:space="preserve">IP 34.142.123.208 </w:t>
+      </w:r>
+      <w:r>
+        <w:t xml:space="preserve">e utiliza o porto </w:t>
+      </w:r>
+      <w:r>
+        <w:rPr>
+          <w:b/>
+          <w:bCs/>
+        </w:rPr>
+        <w:t>3000</w:t>
+      </w:r>
+      <w:r>
+        <w:t>.</w:t>
+      </w:r>
+    </w:p>
+    <w:p/>
+    <w:p>
+      <w:pPr>
+        <w:rPr>
+          <w:b/>
+          <w:bCs/>
+          <w:sz w:val="28"/>
+          <w:szCs w:val="28"/>
+        </w:rPr>
+      </w:pPr>
+      <w:r>
+        <w:rPr>
+          <w:noProof/>
+        </w:rPr>
+        <w:drawing>
+          <wp:anchor distT="0" distB="0" distL="114300" distR="114300" simplePos="0" relativeHeight="251668480" behindDoc="0" locked="0" layoutInCell="1" allowOverlap="1" wp14:anchorId="30D80C71" wp14:editId="32F38026">
+            <wp:simplePos x="0" y="0"/>
+            <wp:positionH relativeFrom="margin">
+              <wp:align>right</wp:align>
+            </wp:positionH>
+            <wp:positionV relativeFrom="paragraph">
+              <wp:posOffset>9525</wp:posOffset>
+            </wp:positionV>
+            <wp:extent cx="2667635" cy="5880735"/>
+            <wp:effectExtent l="0" t="0" r="0" b="5715"/>
+            <wp:wrapSquare wrapText="bothSides"/>
+            <wp:docPr id="5" name="Imagem 5" descr="Uma imagem contendo Interface gráfica do usuário&#10;&#10;Descrição gerada automaticamente"/>
+            <wp:cNvGraphicFramePr>
+              <a:graphicFrameLocks xmlns:a="http://schemas.openxmlformats.org/drawingml/2006/main" noChangeAspect="1"/>
+            </wp:cNvGraphicFramePr>
+            <a:graphic xmlns:a="http://schemas.openxmlformats.org/drawingml/2006/main">
+              <a:graphicData uri="http://schemas.openxmlformats.org/drawingml/2006/picture">
+                <pic:pic xmlns:pic="http://schemas.openxmlformats.org/drawingml/2006/picture">
+                  <pic:nvPicPr>
+                    <pic:cNvPr id="5" name="Imagem 5" descr="Uma imagem contendo Interface gráfica do usuário&#10;&#10;Descrição gerada automaticamente"/>
+                    <pic:cNvPicPr/>
+                  </pic:nvPicPr>
+                  <pic:blipFill>
+                    <a:blip r:embed="rId11"/>
+                    <a:stretch>
+                      <a:fillRect/>
+                    </a:stretch>
+                  </pic:blipFill>
+                  <pic:spPr>
+                    <a:xfrm>
+                      <a:off x="0" y="0"/>
+                      <a:ext cx="2667635" cy="5880735"/>
+                    </a:xfrm>
+                    <a:prstGeom prst="rect">
+                      <a:avLst/>
+                    </a:prstGeom>
+                  </pic:spPr>
+                </pic:pic>
+              </a:graphicData>
+            </a:graphic>
+            <wp14:sizeRelH relativeFrom="margin">
+              <wp14:pctWidth>0</wp14:pctWidth>
+            </wp14:sizeRelH>
+            <wp14:sizeRelV relativeFrom="margin">
+              <wp14:pctHeight>0</wp14:pctHeight>
+            </wp14:sizeRelV>
+          </wp:anchor>
+        </w:drawing>
+      </w:r>
+      <w:r>
+        <w:rPr>
+          <w:b/>
+          <w:bCs/>
+          <w:sz w:val="28"/>
+          <w:szCs w:val="28"/>
+        </w:rPr>
+        <w:t>7)</w:t>
+      </w:r>
+    </w:p>
+    <w:p>
+      <w:r>
+        <w:rPr>
+          <w:noProof/>
+        </w:rPr>
+        <w:drawing>
+          <wp:anchor distT="0" distB="0" distL="114300" distR="114300" simplePos="0" relativeHeight="251670528" behindDoc="0" locked="0" layoutInCell="1" allowOverlap="1" wp14:anchorId="5BBAF8D0" wp14:editId="3BF44391">
+            <wp:simplePos x="0" y="0"/>
+            <wp:positionH relativeFrom="margin">
+              <wp:align>left</wp:align>
+            </wp:positionH>
+            <wp:positionV relativeFrom="paragraph">
+              <wp:posOffset>1466215</wp:posOffset>
+            </wp:positionV>
+            <wp:extent cx="2350135" cy="4086225"/>
+            <wp:effectExtent l="0" t="0" r="0" b="0"/>
+            <wp:wrapSquare wrapText="bothSides"/>
+            <wp:docPr id="7" name="Imagem 7" descr="Tela de celular com jogo&#10;&#10;Descrição gerada automaticamente"/>
+            <wp:cNvGraphicFramePr>
+              <a:graphicFrameLocks xmlns:a="http://schemas.openxmlformats.org/drawingml/2006/main" noChangeAspect="1"/>
+            </wp:cNvGraphicFramePr>
+            <a:graphic xmlns:a="http://schemas.openxmlformats.org/drawingml/2006/main">
+              <a:graphicData uri="http://schemas.openxmlformats.org/drawingml/2006/picture">
+                <pic:pic xmlns:pic="http://schemas.openxmlformats.org/drawingml/2006/picture">
+                  <pic:nvPicPr>
+                    <pic:cNvPr id="7" name="Imagem 7" descr="Tela de celular com jogo&#10;&#10;Descrição gerada automaticamente"/>
+                    <pic:cNvPicPr/>
+                  </pic:nvPicPr>
+                  <pic:blipFill>
+                    <a:blip r:embed="rId12"/>
+                    <a:stretch>
+                      <a:fillRect/>
+                    </a:stretch>
+                  </pic:blipFill>
+                  <pic:spPr>
+                    <a:xfrm>
+                      <a:off x="0" y="0"/>
+                      <a:ext cx="2368258" cy="4116939"/>
+                    </a:xfrm>
+                    <a:prstGeom prst="rect">
+                      <a:avLst/>
+                    </a:prstGeom>
+                  </pic:spPr>
+                </pic:pic>
+              </a:graphicData>
+            </a:graphic>
+            <wp14:sizeRelH relativeFrom="margin">
+              <wp14:pctWidth>0</wp14:pctWidth>
+            </wp14:sizeRelH>
+            <wp14:sizeRelV relativeFrom="margin">
+              <wp14:pctHeight>0</wp14:pctHeight>
+            </wp14:sizeRelV>
+          </wp:anchor>
+        </w:drawing>
+      </w:r>
+      <w:r>
+        <w:t>O desafio foi completado. Verifica-se que aceder a uma página secreta de uma aplicação WEB vulnerável é extremamente fácil. Com recurso ao ficheiro javascript que contém os váriso caminhos da aplicação, facilmente se descobre o nome das páginas secretas, incluindo a do score-board</w:t>
+      </w:r>
+      <w:r>
+        <w:t xml:space="preserve">, bastando utilizar o </w:t>
+      </w:r>
+      <w:r>
+        <w:rPr>
+          <w:b/>
+          <w:bCs/>
+        </w:rPr>
+        <w:t>URL</w:t>
+      </w:r>
+      <w:r>
+        <w:t xml:space="preserve"> </w:t>
+      </w:r>
+      <w:r>
+        <w:rPr>
+          <w:b/>
+          <w:bCs/>
+        </w:rPr>
+        <w:t>http://34.142.123.208:3000</w:t>
+      </w:r>
+      <w:r>
+        <w:rPr>
+          <w:b/>
+          <w:bCs/>
+        </w:rPr>
+        <w:t>/#/score-board</w:t>
+      </w:r>
+    </w:p>
+    <w:p/>
+    <w:p>
+      <w:pPr>
+        <w:rPr>
+          <w:b/>
+          <w:bCs/>
+          <w:sz w:val="28"/>
+          <w:szCs w:val="28"/>
+        </w:rPr>
+      </w:pPr>
+      <w:r>
+        <w:rPr>
+          <w:b/>
+          <w:bCs/>
+          <w:sz w:val="28"/>
+          <w:szCs w:val="28"/>
+        </w:rPr>
+        <w:lastRenderedPageBreak/>
+        <w:t>8)</w:t>
+      </w:r>
+    </w:p>
+    <w:p>
+      <w:r>
+        <w:t xml:space="preserve">De forma a manipular a </w:t>
+      </w:r>
+      <w:r>
+        <w:rPr>
+          <w:b/>
+          <w:bCs/>
+          <w:i/>
+          <w:iCs/>
+        </w:rPr>
+        <w:t>query</w:t>
+      </w:r>
+      <w:r>
+        <w:t xml:space="preserve"> </w:t>
+      </w:r>
+      <w:r>
+        <w:rPr>
+          <w:b/>
+          <w:bCs/>
+        </w:rPr>
+        <w:t>SQL</w:t>
+      </w:r>
+      <w:r>
+        <w:t xml:space="preserve"> interna realizada pela aplicação </w:t>
+      </w:r>
+      <w:r>
+        <w:rPr>
+          <w:b/>
+          <w:bCs/>
+        </w:rPr>
+        <w:t>WEB</w:t>
+      </w:r>
+      <w:r>
+        <w:t>, digitou-se o seguinte:</w:t>
+      </w:r>
+    </w:p>
+    <w:p>
+      <w:pPr>
+        <w:rPr>
+          <w:b/>
+          <w:bCs/>
+        </w:rPr>
+      </w:pPr>
+      <w:r>
+        <w:rPr>
+          <w:b/>
+          <w:bCs/>
+        </w:rPr>
+        <w:t>‘ OR TRUE--</w:t>
+      </w:r>
+    </w:p>
+    <w:p>
+      <w:r>
+        <w:rPr>
+          <w:noProof/>
+        </w:rPr>
+        <w:drawing>
+          <wp:anchor distT="0" distB="0" distL="114300" distR="114300" simplePos="0" relativeHeight="251672576" behindDoc="0" locked="0" layoutInCell="1" allowOverlap="1" wp14:anchorId="1A67257D" wp14:editId="15CDBEB7">
+            <wp:simplePos x="0" y="0"/>
+            <wp:positionH relativeFrom="margin">
+              <wp:posOffset>2792730</wp:posOffset>
+            </wp:positionH>
+            <wp:positionV relativeFrom="paragraph">
+              <wp:posOffset>246380</wp:posOffset>
+            </wp:positionV>
+            <wp:extent cx="2604770" cy="1494155"/>
+            <wp:effectExtent l="0" t="0" r="5080" b="0"/>
+            <wp:wrapSquare wrapText="bothSides"/>
+            <wp:docPr id="9" name="Imagem 9"/>
+            <wp:cNvGraphicFramePr>
+              <a:graphicFrameLocks xmlns:a="http://schemas.openxmlformats.org/drawingml/2006/main" noChangeAspect="1"/>
+            </wp:cNvGraphicFramePr>
+            <a:graphic xmlns:a="http://schemas.openxmlformats.org/drawingml/2006/main">
+              <a:graphicData uri="http://schemas.openxmlformats.org/drawingml/2006/picture">
+                <pic:pic xmlns:pic="http://schemas.openxmlformats.org/drawingml/2006/picture">
+                  <pic:nvPicPr>
+                    <pic:cNvPr id="0" name="Picture 2"/>
+                    <pic:cNvPicPr>
+                      <a:picLocks noChangeAspect="1" noChangeArrowheads="1"/>
+                    </pic:cNvPicPr>
+                  </pic:nvPicPr>
+                  <pic:blipFill>
+                    <a:blip r:embed="rId13">
+                      <a:extLst>
+                        <a:ext uri="{28A0092B-C50C-407E-A947-70E740481C1C}">
+                          <a14:useLocalDpi xmlns:a14="http://schemas.microsoft.com/office/drawing/2010/main" val="0"/>
+                        </a:ext>
+                      </a:extLst>
+                    </a:blip>
+                    <a:srcRect/>
+                    <a:stretch>
+                      <a:fillRect/>
+                    </a:stretch>
+                  </pic:blipFill>
+                  <pic:spPr bwMode="auto">
+                    <a:xfrm>
+                      <a:off x="0" y="0"/>
+                      <a:ext cx="2604770" cy="1494155"/>
+                    </a:xfrm>
+                    <a:prstGeom prst="rect">
+                      <a:avLst/>
+                    </a:prstGeom>
+                    <a:noFill/>
+                    <a:ln>
+                      <a:noFill/>
+                    </a:ln>
+                  </pic:spPr>
+                </pic:pic>
+              </a:graphicData>
+            </a:graphic>
+            <wp14:sizeRelH relativeFrom="page">
+              <wp14:pctWidth>0</wp14:pctWidth>
+            </wp14:sizeRelH>
+            <wp14:sizeRelV relativeFrom="page">
+              <wp14:pctHeight>0</wp14:pctHeight>
+            </wp14:sizeRelV>
+          </wp:anchor>
+        </w:drawing>
+      </w:r>
+      <w:r>
+        <w:rPr>
+          <w:noProof/>
+        </w:rPr>
+        <w:drawing>
+          <wp:anchor distT="0" distB="0" distL="114300" distR="114300" simplePos="0" relativeHeight="251671552" behindDoc="0" locked="0" layoutInCell="1" allowOverlap="1" wp14:anchorId="2F9654B8" wp14:editId="504C579E">
+            <wp:simplePos x="0" y="0"/>
+            <wp:positionH relativeFrom="margin">
+              <wp:align>left</wp:align>
+            </wp:positionH>
+            <wp:positionV relativeFrom="paragraph">
+              <wp:posOffset>247650</wp:posOffset>
+            </wp:positionV>
+            <wp:extent cx="2792730" cy="2867025"/>
+            <wp:effectExtent l="0" t="0" r="7620" b="0"/>
+            <wp:wrapSquare wrapText="bothSides"/>
+            <wp:docPr id="8" name="Imagem 8" descr="Interface gráfica do usuário&#10;&#10;Descrição gerada automaticamente"/>
+            <wp:cNvGraphicFramePr>
+              <a:graphicFrameLocks xmlns:a="http://schemas.openxmlformats.org/drawingml/2006/main" noChangeAspect="1"/>
+            </wp:cNvGraphicFramePr>
+            <a:graphic xmlns:a="http://schemas.openxmlformats.org/drawingml/2006/main">
+              <a:graphicData uri="http://schemas.openxmlformats.org/drawingml/2006/picture">
+                <pic:pic xmlns:pic="http://schemas.openxmlformats.org/drawingml/2006/picture">
+                  <pic:nvPicPr>
+                    <pic:cNvPr id="8" name="Imagem 8" descr="Interface gráfica do usuário&#10;&#10;Descrição gerada automaticamente"/>
+                    <pic:cNvPicPr/>
+                  </pic:nvPicPr>
+                  <pic:blipFill>
+                    <a:blip r:embed="rId14">
+                      <a:extLst>
+                        <a:ext uri="{28A0092B-C50C-407E-A947-70E740481C1C}">
+                          <a14:useLocalDpi xmlns:a14="http://schemas.microsoft.com/office/drawing/2010/main" val="0"/>
+                        </a:ext>
+                      </a:extLst>
+                    </a:blip>
+                    <a:stretch>
+                      <a:fillRect/>
+                    </a:stretch>
+                  </pic:blipFill>
+                  <pic:spPr>
+                    <a:xfrm>
+                      <a:off x="0" y="0"/>
+                      <a:ext cx="2822298" cy="2897216"/>
+                    </a:xfrm>
+                    <a:prstGeom prst="rect">
+                      <a:avLst/>
+                    </a:prstGeom>
+                  </pic:spPr>
+                </pic:pic>
+              </a:graphicData>
+            </a:graphic>
+            <wp14:sizeRelH relativeFrom="margin">
+              <wp14:pctWidth>0</wp14:pctWidth>
+            </wp14:sizeRelH>
+            <wp14:sizeRelV relativeFrom="margin">
+              <wp14:pctHeight>0</wp14:pctHeight>
+            </wp14:sizeRelV>
+          </wp:anchor>
+        </w:drawing>
+      </w:r>
+      <w:r>
+        <w:t>Esta sucessão de caracteres irá validar a autenticação sem sequer olhar para o email ou para a password.</w:t>
+      </w:r>
+    </w:p>
+    <w:p/>
+    <w:p/>
+    <w:p/>
+    <w:p/>
+    <w:p/>
+    <w:p/>
+    <w:p/>
+    <w:p>
+      <w:pPr>
+        <w:rPr>
+          <w:b/>
+          <w:bCs/>
+          <w:sz w:val="28"/>
+          <w:szCs w:val="28"/>
+        </w:rPr>
+      </w:pPr>
+      <w:r>
+        <w:rPr>
+          <w:noProof/>
+        </w:rPr>
+        <w:drawing>
+          <wp:anchor distT="0" distB="0" distL="114300" distR="114300" simplePos="0" relativeHeight="251674624" behindDoc="0" locked="0" layoutInCell="1" allowOverlap="1" wp14:anchorId="7604A4FF" wp14:editId="7F14FCBA">
+            <wp:simplePos x="0" y="0"/>
+            <wp:positionH relativeFrom="margin">
+              <wp:align>left</wp:align>
+            </wp:positionH>
+            <wp:positionV relativeFrom="paragraph">
+              <wp:posOffset>348541</wp:posOffset>
+            </wp:positionV>
+            <wp:extent cx="5398770" cy="3168650"/>
+            <wp:effectExtent l="0" t="0" r="0" b="0"/>
+            <wp:wrapSquare wrapText="bothSides"/>
+            <wp:docPr id="10" name="Imagem 10" descr="Interface gráfica do usuário&#10;&#10;Descrição gerada automaticamente"/>
+            <wp:cNvGraphicFramePr>
+              <a:graphicFrameLocks xmlns:a="http://schemas.openxmlformats.org/drawingml/2006/main" noChangeAspect="1"/>
+            </wp:cNvGraphicFramePr>
+            <a:graphic xmlns:a="http://schemas.openxmlformats.org/drawingml/2006/main">
+              <a:graphicData uri="http://schemas.openxmlformats.org/drawingml/2006/picture">
+                <pic:pic xmlns:pic="http://schemas.openxmlformats.org/drawingml/2006/picture">
+                  <pic:nvPicPr>
+                    <pic:cNvPr id="10" name="Imagem 10" descr="Interface gráfica do usuário&#10;&#10;Descrição gerada automaticamente"/>
+                    <pic:cNvPicPr>
+                      <a:picLocks noChangeAspect="1" noChangeArrowheads="1"/>
+                    </pic:cNvPicPr>
+                  </pic:nvPicPr>
+                  <pic:blipFill>
+                    <a:blip r:embed="rId15" cstate="print">
+                      <a:extLst>
+                        <a:ext uri="{28A0092B-C50C-407E-A947-70E740481C1C}">
+                          <a14:useLocalDpi xmlns:a14="http://schemas.microsoft.com/office/drawing/2010/main" val="0"/>
+                        </a:ext>
+                      </a:extLst>
+                    </a:blip>
+                    <a:srcRect/>
+                    <a:stretch>
+                      <a:fillRect/>
+                    </a:stretch>
+                  </pic:blipFill>
+                  <pic:spPr bwMode="auto">
+                    <a:xfrm>
+                      <a:off x="0" y="0"/>
+                      <a:ext cx="5398770" cy="3168650"/>
+                    </a:xfrm>
+                    <a:prstGeom prst="rect">
+                      <a:avLst/>
+                    </a:prstGeom>
+                    <a:noFill/>
+                    <a:ln>
+                      <a:noFill/>
+                    </a:ln>
+                  </pic:spPr>
+                </pic:pic>
+              </a:graphicData>
+            </a:graphic>
+            <wp14:sizeRelH relativeFrom="page">
+              <wp14:pctWidth>0</wp14:pctWidth>
+            </wp14:sizeRelH>
+            <wp14:sizeRelV relativeFrom="page">
+              <wp14:pctHeight>0</wp14:pctHeight>
+            </wp14:sizeRelV>
+          </wp:anchor>
+        </w:drawing>
+      </w:r>
+      <w:r>
+        <w:rPr>
+          <w:b/>
+          <w:bCs/>
+          <w:sz w:val="28"/>
+          <w:szCs w:val="28"/>
+        </w:rPr>
+        <w:t>9)</w:t>
+      </w:r>
+    </w:p>
+    <w:p/>
+    <w:p/>
+    <w:p/>
+    <w:p>
+      <w:pPr>
+        <w:rPr>
+          <w:b/>
+          <w:bCs/>
+          <w:sz w:val="28"/>
+          <w:szCs w:val="28"/>
+        </w:rPr>
+      </w:pPr>
+      <w:r>
+        <w:rPr>
+          <w:noProof/>
+        </w:rPr>
+        <w:lastRenderedPageBreak/>
+        <w:drawing>
+          <wp:anchor distT="0" distB="0" distL="114300" distR="114300" simplePos="0" relativeHeight="251675648" behindDoc="0" locked="0" layoutInCell="1" allowOverlap="1" wp14:anchorId="22DA4E61" wp14:editId="6C90047F">
+            <wp:simplePos x="0" y="0"/>
+            <wp:positionH relativeFrom="margin">
+              <wp:align>right</wp:align>
+            </wp:positionH>
+            <wp:positionV relativeFrom="paragraph">
+              <wp:posOffset>0</wp:posOffset>
+            </wp:positionV>
+            <wp:extent cx="2613660" cy="3125470"/>
+            <wp:effectExtent l="0" t="0" r="0" b="0"/>
+            <wp:wrapSquare wrapText="bothSides"/>
+            <wp:docPr id="11" name="Imagem 11"/>
+            <wp:cNvGraphicFramePr>
+              <a:graphicFrameLocks xmlns:a="http://schemas.openxmlformats.org/drawingml/2006/main" noChangeAspect="1"/>
+            </wp:cNvGraphicFramePr>
+            <a:graphic xmlns:a="http://schemas.openxmlformats.org/drawingml/2006/main">
+              <a:graphicData uri="http://schemas.openxmlformats.org/drawingml/2006/picture">
+                <pic:pic xmlns:pic="http://schemas.openxmlformats.org/drawingml/2006/picture">
+                  <pic:nvPicPr>
+                    <pic:cNvPr id="0" name="Picture 4"/>
+                    <pic:cNvPicPr>
+                      <a:picLocks noChangeAspect="1" noChangeArrowheads="1"/>
+                    </pic:cNvPicPr>
+                  </pic:nvPicPr>
+                  <pic:blipFill>
+                    <a:blip r:embed="rId16">
+                      <a:extLst>
+                        <a:ext uri="{28A0092B-C50C-407E-A947-70E740481C1C}">
+                          <a14:useLocalDpi xmlns:a14="http://schemas.microsoft.com/office/drawing/2010/main" val="0"/>
+                        </a:ext>
+                      </a:extLst>
+                    </a:blip>
+                    <a:srcRect/>
+                    <a:stretch>
+                      <a:fillRect/>
+                    </a:stretch>
+                  </pic:blipFill>
+                  <pic:spPr bwMode="auto">
+                    <a:xfrm>
+                      <a:off x="0" y="0"/>
+                      <a:ext cx="2613660" cy="3125470"/>
+                    </a:xfrm>
+                    <a:prstGeom prst="rect">
+                      <a:avLst/>
+                    </a:prstGeom>
+                    <a:noFill/>
+                    <a:ln>
+                      <a:noFill/>
+                    </a:ln>
+                  </pic:spPr>
+                </pic:pic>
+              </a:graphicData>
+            </a:graphic>
+            <wp14:sizeRelH relativeFrom="page">
+              <wp14:pctWidth>0</wp14:pctWidth>
+            </wp14:sizeRelH>
+            <wp14:sizeRelV relativeFrom="page">
+              <wp14:pctHeight>0</wp14:pctHeight>
+            </wp14:sizeRelV>
+          </wp:anchor>
+        </w:drawing>
+      </w:r>
+      <w:r>
+        <w:rPr>
+          <w:b/>
+          <w:bCs/>
+          <w:sz w:val="28"/>
+          <w:szCs w:val="28"/>
+        </w:rPr>
+        <w:t>10)</w:t>
+      </w:r>
+    </w:p>
+    <w:p>
+      <w:r>
+        <w:t>Ao introduzir credenciais</w:t>
+      </w:r>
+      <w:r>
+        <w:t xml:space="preserve"> incorretas no menu de </w:t>
+      </w:r>
+      <w:r>
+        <w:rPr>
+          <w:b/>
+          <w:bCs/>
+          <w:i/>
+          <w:iCs/>
+        </w:rPr>
+        <w:t>login</w:t>
+      </w:r>
+      <w:r>
+        <w:t xml:space="preserve">, o software </w:t>
+      </w:r>
+      <w:r>
+        <w:rPr>
+          <w:b/>
+          <w:bCs/>
+        </w:rPr>
+        <w:t>ZAP</w:t>
+      </w:r>
+      <w:r>
+        <w:t xml:space="preserve"> apanha uma request da aplicação </w:t>
+      </w:r>
+      <w:r>
+        <w:rPr>
+          <w:b/>
+          <w:bCs/>
+        </w:rPr>
+        <w:t>WEB</w:t>
+      </w:r>
+      <w:r>
+        <w:t xml:space="preserve"> no servidor. Interpretando, verificam-se, em formato </w:t>
+      </w:r>
+      <w:r>
+        <w:rPr>
+          <w:b/>
+          <w:bCs/>
+        </w:rPr>
+        <w:t>JSON</w:t>
+      </w:r>
+      <w:r>
+        <w:t xml:space="preserve">, os parâmetros introduzidos. Associado ao parâmetro password, existem algumas configurações relacionadas com </w:t>
+      </w:r>
+      <w:r>
+        <w:rPr>
+          <w:b/>
+          <w:bCs/>
+        </w:rPr>
+        <w:t>Fuzzing</w:t>
+      </w:r>
+      <w:r>
+        <w:t xml:space="preserve">, às quais se podem adicionar </w:t>
+      </w:r>
+      <w:r>
+        <w:rPr>
+          <w:b/>
+          <w:bCs/>
+          <w:i/>
+          <w:iCs/>
+        </w:rPr>
+        <w:t>payloads</w:t>
+      </w:r>
+      <w:r>
+        <w:t>.</w:t>
+      </w:r>
+    </w:p>
+    <w:p>
+      <w:r>
+        <w:t>Ao introduzir potenciais passwords (de acordo com as restrições indicadas pelo enunciado), o tipo de ataques a realizar (</w:t>
+      </w:r>
+      <w:r>
+        <w:rPr>
+          <w:b/>
+          <w:bCs/>
+        </w:rPr>
+        <w:t>SQL</w:t>
+      </w:r>
+      <w:r>
+        <w:t xml:space="preserve"> </w:t>
+      </w:r>
+      <w:r>
+        <w:rPr>
+          <w:b/>
+          <w:bCs/>
+          <w:i/>
+          <w:iCs/>
+        </w:rPr>
+        <w:t>Injections</w:t>
+      </w:r>
+      <w:r>
+        <w:t xml:space="preserve">) e ao iniciar o </w:t>
+      </w:r>
+      <w:r>
+        <w:rPr>
+          <w:b/>
+          <w:bCs/>
+        </w:rPr>
+        <w:t>Fuzzer</w:t>
+      </w:r>
+      <w:r>
+        <w:t xml:space="preserve">, verifica-se que o </w:t>
+      </w:r>
+      <w:r>
+        <w:rPr>
+          <w:b/>
+          <w:bCs/>
+        </w:rPr>
+        <w:t>ZAP</w:t>
+      </w:r>
+      <w:r>
+        <w:t xml:space="preserve"> procede à tentativa de autenticação com as passwords introduzidas, tendo, no caso da tarefa </w:t>
+      </w:r>
+      <w:r>
+        <w:rPr>
+          <w:b/>
+          <w:bCs/>
+        </w:rPr>
+        <w:t>124</w:t>
+      </w:r>
+      <w:r>
+        <w:t>, obtido uma autenticação bem sucedida.</w:t>
+      </w:r>
+    </w:p>
+    <w:p>
+      <w:r>
+        <w:rPr>
+          <w:noProof/>
+        </w:rPr>
+        <w:drawing>
+          <wp:anchor distT="0" distB="0" distL="114300" distR="114300" simplePos="0" relativeHeight="251676672" behindDoc="0" locked="0" layoutInCell="1" allowOverlap="1" wp14:anchorId="43C8E131" wp14:editId="143BB98D">
+            <wp:simplePos x="0" y="0"/>
+            <wp:positionH relativeFrom="margin">
+              <wp:align>right</wp:align>
+            </wp:positionH>
+            <wp:positionV relativeFrom="paragraph">
+              <wp:posOffset>182782</wp:posOffset>
+            </wp:positionV>
+            <wp:extent cx="5379085" cy="3157855"/>
+            <wp:effectExtent l="0" t="0" r="0" b="4445"/>
+            <wp:wrapSquare wrapText="bothSides"/>
+            <wp:docPr id="12" name="Imagem 12"/>
+            <wp:cNvGraphicFramePr>
+              <a:graphicFrameLocks xmlns:a="http://schemas.openxmlformats.org/drawingml/2006/main" noChangeAspect="1"/>
+            </wp:cNvGraphicFramePr>
+            <a:graphic xmlns:a="http://schemas.openxmlformats.org/drawingml/2006/main">
+              <a:graphicData uri="http://schemas.openxmlformats.org/drawingml/2006/picture">
+                <pic:pic xmlns:pic="http://schemas.openxmlformats.org/drawingml/2006/picture">
+                  <pic:nvPicPr>
+                    <pic:cNvPr id="0" name="Picture 5"/>
+                    <pic:cNvPicPr>
+                      <a:picLocks noChangeAspect="1" noChangeArrowheads="1"/>
+                    </pic:cNvPicPr>
+                  </pic:nvPicPr>
+                  <pic:blipFill>
+                    <a:blip r:embed="rId17" cstate="print">
+                      <a:extLst>
+                        <a:ext uri="{28A0092B-C50C-407E-A947-70E740481C1C}">
+                          <a14:useLocalDpi xmlns:a14="http://schemas.microsoft.com/office/drawing/2010/main" val="0"/>
+                        </a:ext>
+                      </a:extLst>
+                    </a:blip>
+                    <a:srcRect/>
+                    <a:stretch>
+                      <a:fillRect/>
+                    </a:stretch>
+                  </pic:blipFill>
+                  <pic:spPr bwMode="auto">
+                    <a:xfrm>
+                      <a:off x="0" y="0"/>
+                      <a:ext cx="5379085" cy="3157855"/>
+                    </a:xfrm>
+                    <a:prstGeom prst="rect">
+                      <a:avLst/>
+                    </a:prstGeom>
+                    <a:noFill/>
+                    <a:ln>
+                      <a:noFill/>
+                    </a:ln>
+                  </pic:spPr>
+                </pic:pic>
+              </a:graphicData>
+            </a:graphic>
+            <wp14:sizeRelH relativeFrom="page">
+              <wp14:pctWidth>0</wp14:pctWidth>
+            </wp14:sizeRelH>
+            <wp14:sizeRelV relativeFrom="page">
+              <wp14:pctHeight>0</wp14:pctHeight>
+            </wp14:sizeRelV>
+          </wp:anchor>
+        </w:drawing>
+      </w:r>
+    </w:p>
+    <w:p/>
+    <w:p/>
+    <w:p/>
+    <w:p/>
+    <w:p/>
+    <w:p/>
+    <w:p/>
+    <w:p/>
+    <w:p/>
+    <w:p>
+      <w:pPr>
+        <w:rPr>
+          <w:b/>
+          <w:bCs/>
+          <w:sz w:val="28"/>
+          <w:szCs w:val="28"/>
+        </w:rPr>
+      </w:pPr>
+      <w:r>
+        <w:rPr>
+          <w:b/>
+          <w:bCs/>
+          <w:sz w:val="28"/>
+          <w:szCs w:val="28"/>
+        </w:rPr>
+        <w:lastRenderedPageBreak/>
+        <w:drawing>
+          <wp:anchor distT="0" distB="0" distL="114300" distR="114300" simplePos="0" relativeHeight="251683840" behindDoc="0" locked="0" layoutInCell="1" allowOverlap="1" wp14:anchorId="40BC50DF" wp14:editId="725E5870">
+            <wp:simplePos x="0" y="0"/>
+            <wp:positionH relativeFrom="margin">
+              <wp:align>right</wp:align>
+            </wp:positionH>
+            <wp:positionV relativeFrom="paragraph">
+              <wp:posOffset>3607711</wp:posOffset>
+            </wp:positionV>
+            <wp:extent cx="5400040" cy="2967355"/>
+            <wp:effectExtent l="0" t="0" r="0" b="4445"/>
+            <wp:wrapSquare wrapText="bothSides"/>
+            <wp:docPr id="13" name="Imagem 13" descr="Interface gráfica do usuário, Aplicativo&#10;&#10;Descrição gerada automaticamente"/>
+            <wp:cNvGraphicFramePr>
+              <a:graphicFrameLocks xmlns:a="http://schemas.openxmlformats.org/drawingml/2006/main" noChangeAspect="1"/>
+            </wp:cNvGraphicFramePr>
+            <a:graphic xmlns:a="http://schemas.openxmlformats.org/drawingml/2006/main">
+              <a:graphicData uri="http://schemas.openxmlformats.org/drawingml/2006/picture">
+                <pic:pic xmlns:pic="http://schemas.openxmlformats.org/drawingml/2006/picture">
+                  <pic:nvPicPr>
+                    <pic:cNvPr id="13" name="Imagem 13" descr="Interface gráfica do usuário, Aplicativo&#10;&#10;Descrição gerada automaticamente"/>
+                    <pic:cNvPicPr/>
+                  </pic:nvPicPr>
+                  <pic:blipFill>
+                    <a:blip r:embed="rId18"/>
+                    <a:stretch>
+                      <a:fillRect/>
+                    </a:stretch>
+                  </pic:blipFill>
+                  <pic:spPr>
+                    <a:xfrm>
+                      <a:off x="0" y="0"/>
+                      <a:ext cx="5400040" cy="2967355"/>
+                    </a:xfrm>
+                    <a:prstGeom prst="rect">
+                      <a:avLst/>
+                    </a:prstGeom>
+                  </pic:spPr>
+                </pic:pic>
+              </a:graphicData>
+            </a:graphic>
+          </wp:anchor>
+        </w:drawing>
+      </w:r>
+      <w:r>
+        <w:rPr>
+          <w:noProof/>
+        </w:rPr>
+        <w:drawing>
+          <wp:anchor distT="0" distB="0" distL="114300" distR="114300" simplePos="0" relativeHeight="251677696" behindDoc="0" locked="0" layoutInCell="1" allowOverlap="1" wp14:anchorId="33F77101" wp14:editId="0AD2A33D">
+            <wp:simplePos x="0" y="0"/>
+            <wp:positionH relativeFrom="margin">
+              <wp:align>right</wp:align>
+            </wp:positionH>
+            <wp:positionV relativeFrom="paragraph">
+              <wp:posOffset>370840</wp:posOffset>
+            </wp:positionV>
+            <wp:extent cx="5401945" cy="3169920"/>
+            <wp:effectExtent l="0" t="0" r="8255" b="0"/>
+            <wp:wrapSquare wrapText="bothSides"/>
+            <wp:docPr id="14" name="Imagem 14"/>
+            <wp:cNvGraphicFramePr>
+              <a:graphicFrameLocks xmlns:a="http://schemas.openxmlformats.org/drawingml/2006/main" noChangeAspect="1"/>
+            </wp:cNvGraphicFramePr>
+            <a:graphic xmlns:a="http://schemas.openxmlformats.org/drawingml/2006/main">
+              <a:graphicData uri="http://schemas.openxmlformats.org/drawingml/2006/picture">
+                <pic:pic xmlns:pic="http://schemas.openxmlformats.org/drawingml/2006/picture">
+                  <pic:nvPicPr>
+                    <pic:cNvPr id="0" name="Picture 7"/>
+                    <pic:cNvPicPr>
+                      <a:picLocks noChangeAspect="1" noChangeArrowheads="1"/>
+                    </pic:cNvPicPr>
+                  </pic:nvPicPr>
+                  <pic:blipFill>
+                    <a:blip r:embed="rId19" cstate="print">
+                      <a:extLst>
+                        <a:ext uri="{28A0092B-C50C-407E-A947-70E740481C1C}">
+                          <a14:useLocalDpi xmlns:a14="http://schemas.microsoft.com/office/drawing/2010/main" val="0"/>
+                        </a:ext>
+                      </a:extLst>
+                    </a:blip>
+                    <a:srcRect/>
+                    <a:stretch>
+                      <a:fillRect/>
+                    </a:stretch>
+                  </pic:blipFill>
+                  <pic:spPr bwMode="auto">
+                    <a:xfrm>
+                      <a:off x="0" y="0"/>
+                      <a:ext cx="5401945" cy="3169920"/>
+                    </a:xfrm>
+                    <a:prstGeom prst="rect">
+                      <a:avLst/>
+                    </a:prstGeom>
+                    <a:noFill/>
+                    <a:ln>
+                      <a:noFill/>
+                    </a:ln>
+                  </pic:spPr>
+                </pic:pic>
+              </a:graphicData>
+            </a:graphic>
+            <wp14:sizeRelH relativeFrom="page">
+              <wp14:pctWidth>0</wp14:pctWidth>
+            </wp14:sizeRelH>
+            <wp14:sizeRelV relativeFrom="page">
+              <wp14:pctHeight>0</wp14:pctHeight>
+            </wp14:sizeRelV>
+          </wp:anchor>
+        </w:drawing>
+      </w:r>
+      <w:r>
+        <w:rPr>
+          <w:b/>
+          <w:bCs/>
+          <w:sz w:val="28"/>
+          <w:szCs w:val="28"/>
+        </w:rPr>
+        <w:t>11)</w:t>
+      </w:r>
+    </w:p>
+    <w:p>
+      <w:pPr>
+        <w:rPr>
+          <w:b/>
+          <w:bCs/>
+          <w:sz w:val="28"/>
+          <w:szCs w:val="28"/>
+        </w:rPr>
+      </w:pPr>
+    </w:p>
+    <w:p>
+      <w:pPr>
+        <w:rPr>
+          <w:b/>
+          <w:bCs/>
+          <w:sz w:val="28"/>
+          <w:szCs w:val="28"/>
+        </w:rPr>
+      </w:pPr>
+    </w:p>
+    <w:p>
+      <w:pPr>
+        <w:rPr>
+          <w:b/>
+          <w:bCs/>
+          <w:sz w:val="28"/>
+          <w:szCs w:val="28"/>
+        </w:rPr>
+      </w:pPr>
+    </w:p>
+    <w:p>
+      <w:pPr>
+        <w:rPr>
+          <w:b/>
+          <w:bCs/>
+          <w:sz w:val="28"/>
+          <w:szCs w:val="28"/>
+        </w:rPr>
+      </w:pPr>
+    </w:p>
+    <w:p>
+      <w:pPr>
+        <w:rPr>
+          <w:b/>
+          <w:bCs/>
+          <w:sz w:val="28"/>
+          <w:szCs w:val="28"/>
+        </w:rPr>
+      </w:pPr>
+    </w:p>
+    <w:p>
+      <w:pPr>
+        <w:rPr>
+          <w:b/>
+          <w:bCs/>
+          <w:sz w:val="28"/>
+          <w:szCs w:val="28"/>
+        </w:rPr>
+      </w:pPr>
+    </w:p>
+    <w:p>
+      <w:pPr>
+        <w:rPr>
+          <w:b/>
+          <w:bCs/>
+          <w:sz w:val="28"/>
+          <w:szCs w:val="28"/>
+        </w:rPr>
+      </w:pPr>
+    </w:p>
+    <w:p>
+      <w:pPr>
+        <w:rPr>
+          <w:b/>
+          <w:bCs/>
+          <w:sz w:val="28"/>
+          <w:szCs w:val="28"/>
+        </w:rPr>
+      </w:pPr>
+      <w:r>
+        <w:rPr>
+          <w:b/>
+          <w:bCs/>
+          <w:sz w:val="28"/>
+          <w:szCs w:val="28"/>
+        </w:rPr>
+        <w:lastRenderedPageBreak/>
+        <w:t>12)</w:t>
+      </w:r>
+    </w:p>
+    <w:p>
+      <w:pPr>
+        <w:rPr>
+          <w:b/>
+          <w:bCs/>
+          <w:sz w:val="28"/>
+          <w:szCs w:val="28"/>
+        </w:rPr>
+      </w:pPr>
+    </w:p>
+    <w:p>
+      <w:r>
+        <w:rPr>
+          <w:b/>
+          <w:bCs/>
+          <w:noProof/>
+          <w:sz w:val="28"/>
+          <w:szCs w:val="28"/>
+        </w:rPr>
+        <w:drawing>
+          <wp:anchor distT="0" distB="0" distL="114300" distR="114300" simplePos="0" relativeHeight="251681792" behindDoc="0" locked="0" layoutInCell="1" allowOverlap="1" wp14:anchorId="1C41839B" wp14:editId="31E006BF">
+            <wp:simplePos x="0" y="0"/>
+            <wp:positionH relativeFrom="margin">
+              <wp:align>right</wp:align>
+            </wp:positionH>
+            <wp:positionV relativeFrom="paragraph">
+              <wp:posOffset>546542</wp:posOffset>
+            </wp:positionV>
+            <wp:extent cx="5398770" cy="3168650"/>
+            <wp:effectExtent l="0" t="0" r="0" b="0"/>
+            <wp:wrapSquare wrapText="bothSides"/>
+            <wp:docPr id="18" name="Imagem 18"/>
+            <wp:cNvGraphicFramePr>
+              <a:graphicFrameLocks xmlns:a="http://schemas.openxmlformats.org/drawingml/2006/main" noChangeAspect="1"/>
+            </wp:cNvGraphicFramePr>
+            <a:graphic xmlns:a="http://schemas.openxmlformats.org/drawingml/2006/main">
+              <a:graphicData uri="http://schemas.openxmlformats.org/drawingml/2006/picture">
+                <pic:pic xmlns:pic="http://schemas.openxmlformats.org/drawingml/2006/picture">
+                  <pic:nvPicPr>
+                    <pic:cNvPr id="0" name="Picture 11"/>
+                    <pic:cNvPicPr>
+                      <a:picLocks noChangeAspect="1" noChangeArrowheads="1"/>
+                    </pic:cNvPicPr>
+                  </pic:nvPicPr>
+                  <pic:blipFill>
+                    <a:blip r:embed="rId20" cstate="print">
+                      <a:extLst>
+                        <a:ext uri="{28A0092B-C50C-407E-A947-70E740481C1C}">
+                          <a14:useLocalDpi xmlns:a14="http://schemas.microsoft.com/office/drawing/2010/main" val="0"/>
+                        </a:ext>
+                      </a:extLst>
+                    </a:blip>
+                    <a:srcRect/>
+                    <a:stretch>
+                      <a:fillRect/>
+                    </a:stretch>
+                  </pic:blipFill>
+                  <pic:spPr bwMode="auto">
+                    <a:xfrm>
+                      <a:off x="0" y="0"/>
+                      <a:ext cx="5398770" cy="3168650"/>
+                    </a:xfrm>
+                    <a:prstGeom prst="rect">
+                      <a:avLst/>
+                    </a:prstGeom>
+                    <a:noFill/>
+                    <a:ln>
+                      <a:noFill/>
+                    </a:ln>
+                  </pic:spPr>
+                </pic:pic>
+              </a:graphicData>
+            </a:graphic>
+            <wp14:sizeRelH relativeFrom="page">
+              <wp14:pctWidth>0</wp14:pctWidth>
+            </wp14:sizeRelH>
+            <wp14:sizeRelV relativeFrom="page">
+              <wp14:pctHeight>0</wp14:pctHeight>
+            </wp14:sizeRelV>
+          </wp:anchor>
+        </w:drawing>
+      </w:r>
+      <w:r>
+        <w:t xml:space="preserve">Ao introduzir </w:t>
+      </w:r>
+      <w:r>
+        <w:rPr>
+          <w:b/>
+          <w:bCs/>
+        </w:rPr>
+        <w:t>“</w:t>
+      </w:r>
+      <w:r>
+        <w:rPr>
+          <w:b/>
+          <w:bCs/>
+        </w:rPr>
+        <w:t>&lt;</w:t>
+      </w:r>
+      <w:r>
+        <w:rPr>
+          <w:b/>
+          <w:bCs/>
+        </w:rPr>
+        <w:t>iframe src</w:t>
+      </w:r>
+      <w:r>
+        <w:rPr>
+          <w:b/>
+          <w:bCs/>
+        </w:rPr>
+        <w:t>=”</w:t>
+      </w:r>
+      <w:r>
+        <w:rPr>
+          <w:b/>
+          <w:bCs/>
+        </w:rPr>
+        <w:t>javascript:alert(</w:t>
+      </w:r>
+      <w:r>
+        <w:rPr>
+          <w:b/>
+          <w:bCs/>
+        </w:rPr>
+        <w:t>‘</w:t>
+      </w:r>
+      <w:r>
+        <w:rPr>
+          <w:b/>
+          <w:bCs/>
+        </w:rPr>
+        <w:t>xss</w:t>
+      </w:r>
+      <w:r>
+        <w:rPr>
+          <w:b/>
+          <w:bCs/>
+        </w:rPr>
+        <w:t>’</w:t>
+      </w:r>
+      <w:r>
+        <w:rPr>
+          <w:b/>
+          <w:bCs/>
+        </w:rPr>
+        <w:t>)</w:t>
+      </w:r>
+      <w:r>
+        <w:rPr>
+          <w:b/>
+          <w:bCs/>
+        </w:rPr>
+        <w:t>”</w:t>
+      </w:r>
+      <w:r>
+        <w:rPr>
+          <w:b/>
+          <w:bCs/>
+        </w:rPr>
+        <w:t>&gt;</w:t>
+      </w:r>
+      <w:r>
+        <w:rPr>
+          <w:b/>
+          <w:bCs/>
+        </w:rPr>
+        <w:t>”</w:t>
+      </w:r>
+      <w:r>
+        <w:t xml:space="preserve"> na barra de procura, na verdade está-se a injetar código javascript para a aplicação </w:t>
+      </w:r>
+      <w:r>
+        <w:rPr>
+          <w:b/>
+          <w:bCs/>
+        </w:rPr>
+        <w:t>WEB</w:t>
+      </w:r>
+      <w:r>
+        <w:t xml:space="preserve">, de forma a mostrar um </w:t>
+      </w:r>
+      <w:r>
+        <w:rPr>
+          <w:b/>
+          <w:bCs/>
+          <w:i/>
+          <w:iCs/>
+        </w:rPr>
+        <w:t>Alert</w:t>
+      </w:r>
+      <w:r>
+        <w:rPr>
+          <w:i/>
+          <w:iCs/>
+        </w:rPr>
+        <w:t xml:space="preserve"> </w:t>
+      </w:r>
+      <w:r>
+        <w:rPr>
+          <w:b/>
+          <w:bCs/>
+          <w:i/>
+          <w:iCs/>
+        </w:rPr>
+        <w:t>Dialog</w:t>
+      </w:r>
+      <w:r>
+        <w:t xml:space="preserve"> com a </w:t>
+      </w:r>
+      <w:r>
+        <w:rPr>
+          <w:b/>
+          <w:bCs/>
+        </w:rPr>
+        <w:t>String</w:t>
+      </w:r>
+      <w:r>
+        <w:t xml:space="preserve"> “xss”.</w:t>
+      </w:r>
+    </w:p>
+    <w:p>
+      <w:pPr>
+        <w:rPr>
+          <w:b/>
+          <w:bCs/>
+          <w:sz w:val="28"/>
+          <w:szCs w:val="28"/>
+        </w:rPr>
+      </w:pPr>
+    </w:p>
+    <w:p>
+      <w:pPr>
+        <w:rPr>
+          <w:b/>
+          <w:bCs/>
+          <w:sz w:val="28"/>
+          <w:szCs w:val="28"/>
+        </w:rPr>
+      </w:pPr>
+      <w:r>
+        <w:rPr>
+          <w:b/>
+          <w:bCs/>
+          <w:sz w:val="28"/>
+          <w:szCs w:val="28"/>
+        </w:rPr>
+        <w:t>13)</w:t>
+      </w:r>
+    </w:p>
+    <w:p/>
+    <w:p>
+      <w:r>
+        <w:rPr>
+          <w:noProof/>
+        </w:rPr>
+        <w:drawing>
+          <wp:anchor distT="0" distB="0" distL="114300" distR="114300" simplePos="0" relativeHeight="251679744" behindDoc="0" locked="0" layoutInCell="1" allowOverlap="1" wp14:anchorId="41BEF0F7" wp14:editId="27B358B7">
+            <wp:simplePos x="0" y="0"/>
+            <wp:positionH relativeFrom="margin">
+              <wp:align>right</wp:align>
+            </wp:positionH>
+            <wp:positionV relativeFrom="paragraph">
+              <wp:posOffset>383014</wp:posOffset>
+            </wp:positionV>
+            <wp:extent cx="5398770" cy="3168650"/>
+            <wp:effectExtent l="0" t="0" r="0" b="0"/>
+            <wp:wrapSquare wrapText="bothSides"/>
+            <wp:docPr id="16" name="Imagem 16"/>
+            <wp:cNvGraphicFramePr>
+              <a:graphicFrameLocks xmlns:a="http://schemas.openxmlformats.org/drawingml/2006/main" noChangeAspect="1"/>
+            </wp:cNvGraphicFramePr>
+            <a:graphic xmlns:a="http://schemas.openxmlformats.org/drawingml/2006/main">
+              <a:graphicData uri="http://schemas.openxmlformats.org/drawingml/2006/picture">
+                <pic:pic xmlns:pic="http://schemas.openxmlformats.org/drawingml/2006/picture">
+                  <pic:nvPicPr>
+                    <pic:cNvPr id="0" name="Picture 9"/>
+                    <pic:cNvPicPr>
+                      <a:picLocks noChangeAspect="1" noChangeArrowheads="1"/>
+                    </pic:cNvPicPr>
+                  </pic:nvPicPr>
+                  <pic:blipFill>
+                    <a:blip r:embed="rId21" cstate="print">
+                      <a:extLst>
+                        <a:ext uri="{28A0092B-C50C-407E-A947-70E740481C1C}">
+                          <a14:useLocalDpi xmlns:a14="http://schemas.microsoft.com/office/drawing/2010/main" val="0"/>
+                        </a:ext>
+                      </a:extLst>
+                    </a:blip>
+                    <a:srcRect/>
+                    <a:stretch>
+                      <a:fillRect/>
+                    </a:stretch>
+                  </pic:blipFill>
+                  <pic:spPr bwMode="auto">
+                    <a:xfrm>
+                      <a:off x="0" y="0"/>
+                      <a:ext cx="5398770" cy="3168650"/>
+                    </a:xfrm>
+                    <a:prstGeom prst="rect">
+                      <a:avLst/>
+                    </a:prstGeom>
+                    <a:noFill/>
+                    <a:ln>
+                      <a:noFill/>
+                    </a:ln>
+                  </pic:spPr>
+                </pic:pic>
+              </a:graphicData>
+            </a:graphic>
+            <wp14:sizeRelH relativeFrom="page">
+              <wp14:pctWidth>0</wp14:pctWidth>
+            </wp14:sizeRelH>
+            <wp14:sizeRelV relativeFrom="page">
+              <wp14:pctHeight>0</wp14:pctHeight>
+            </wp14:sizeRelV>
+          </wp:anchor>
+        </w:drawing>
+      </w:r>
+      <w:r>
+        <w:t xml:space="preserve">Ao explorar </w:t>
+      </w:r>
+      <w:r>
+        <w:t xml:space="preserve">o </w:t>
+      </w:r>
+      <w:r>
+        <w:rPr>
+          <w:b/>
+          <w:bCs/>
+        </w:rPr>
+        <w:t>Feedback</w:t>
+      </w:r>
+      <w:r>
+        <w:t xml:space="preserve"> </w:t>
+      </w:r>
+      <w:r>
+        <w:rPr>
+          <w:b/>
+          <w:bCs/>
+        </w:rPr>
+        <w:t>Form</w:t>
+      </w:r>
+      <w:r>
+        <w:t xml:space="preserve"> da página de </w:t>
+      </w:r>
+      <w:r>
+        <w:rPr>
+          <w:b/>
+          <w:bCs/>
+          <w:i/>
+          <w:iCs/>
+        </w:rPr>
+        <w:t>feedback</w:t>
+      </w:r>
+      <w:r>
+        <w:t xml:space="preserve">, verfica-se que existe um campo de texto escondido que corresponde ao </w:t>
+      </w:r>
+      <w:r>
+        <w:rPr>
+          <w:b/>
+          <w:bCs/>
+        </w:rPr>
+        <w:t>ID</w:t>
+      </w:r>
+      <w:r>
+        <w:t xml:space="preserve"> do usuário (</w:t>
+      </w:r>
+      <w:r>
+        <w:rPr>
+          <w:b/>
+          <w:bCs/>
+        </w:rPr>
+        <w:t>UserI</w:t>
+      </w:r>
+      <w:r>
+        <w:rPr>
+          <w:b/>
+          <w:bCs/>
+        </w:rPr>
+        <w:t>d</w:t>
+      </w:r>
+      <w:r>
+        <w:t xml:space="preserve">) autor do </w:t>
+      </w:r>
+      <w:r>
+        <w:rPr>
+          <w:b/>
+          <w:bCs/>
+          <w:i/>
+          <w:iCs/>
+        </w:rPr>
+        <w:t>feedback</w:t>
+      </w:r>
+      <w:r>
+        <w:t xml:space="preserve"> a publicar.</w:t>
+      </w:r>
+    </w:p>
+    <w:p>
+      <w:r>
+        <w:rPr>
+          <w:b/>
+          <w:bCs/>
+          <w:noProof/>
+          <w:sz w:val="28"/>
+          <w:szCs w:val="28"/>
+        </w:rPr>
+        <w:lastRenderedPageBreak/>
+        <w:drawing>
+          <wp:anchor distT="0" distB="0" distL="114300" distR="114300" simplePos="0" relativeHeight="251680768" behindDoc="0" locked="0" layoutInCell="1" allowOverlap="1" wp14:anchorId="21CF487D" wp14:editId="70D73414">
+            <wp:simplePos x="0" y="0"/>
+            <wp:positionH relativeFrom="margin">
+              <wp:align>left</wp:align>
+            </wp:positionH>
+            <wp:positionV relativeFrom="paragraph">
+              <wp:posOffset>444500</wp:posOffset>
+            </wp:positionV>
+            <wp:extent cx="5398770" cy="3168650"/>
+            <wp:effectExtent l="0" t="0" r="0" b="0"/>
+            <wp:wrapSquare wrapText="bothSides"/>
+            <wp:docPr id="17" name="Imagem 17"/>
+            <wp:cNvGraphicFramePr>
+              <a:graphicFrameLocks xmlns:a="http://schemas.openxmlformats.org/drawingml/2006/main" noChangeAspect="1"/>
+            </wp:cNvGraphicFramePr>
+            <a:graphic xmlns:a="http://schemas.openxmlformats.org/drawingml/2006/main">
+              <a:graphicData uri="http://schemas.openxmlformats.org/drawingml/2006/picture">
+                <pic:pic xmlns:pic="http://schemas.openxmlformats.org/drawingml/2006/picture">
+                  <pic:nvPicPr>
+                    <pic:cNvPr id="0" name="Picture 10"/>
+                    <pic:cNvPicPr>
+                      <a:picLocks noChangeAspect="1" noChangeArrowheads="1"/>
+                    </pic:cNvPicPr>
+                  </pic:nvPicPr>
+                  <pic:blipFill>
+                    <a:blip r:embed="rId22" cstate="print">
+                      <a:extLst>
+                        <a:ext uri="{28A0092B-C50C-407E-A947-70E740481C1C}">
+                          <a14:useLocalDpi xmlns:a14="http://schemas.microsoft.com/office/drawing/2010/main" val="0"/>
+                        </a:ext>
+                      </a:extLst>
+                    </a:blip>
+                    <a:srcRect/>
+                    <a:stretch>
+                      <a:fillRect/>
+                    </a:stretch>
+                  </pic:blipFill>
+                  <pic:spPr bwMode="auto">
+                    <a:xfrm>
+                      <a:off x="0" y="0"/>
+                      <a:ext cx="5398770" cy="3168650"/>
+                    </a:xfrm>
+                    <a:prstGeom prst="rect">
+                      <a:avLst/>
+                    </a:prstGeom>
+                    <a:noFill/>
+                    <a:ln>
+                      <a:noFill/>
+                    </a:ln>
+                  </pic:spPr>
+                </pic:pic>
+              </a:graphicData>
+            </a:graphic>
+            <wp14:sizeRelH relativeFrom="page">
+              <wp14:pctWidth>0</wp14:pctWidth>
+            </wp14:sizeRelH>
+            <wp14:sizeRelV relativeFrom="page">
+              <wp14:pctHeight>0</wp14:pctHeight>
+            </wp14:sizeRelV>
+          </wp:anchor>
+        </w:drawing>
+      </w:r>
+      <w:r>
+        <w:t xml:space="preserve">Ao manipular o parâmetro </w:t>
+      </w:r>
+      <w:r>
+        <w:rPr>
+          <w:b/>
+          <w:bCs/>
+        </w:rPr>
+        <w:t>“hidden”</w:t>
+      </w:r>
+      <w:r>
+        <w:t xml:space="preserve"> associado a esse campo de texto, tornando-o visível, é possível falsificar a autoria do comentário de </w:t>
+      </w:r>
+      <w:r>
+        <w:rPr>
+          <w:b/>
+          <w:bCs/>
+          <w:i/>
+          <w:iCs/>
+        </w:rPr>
+        <w:t>feedback</w:t>
+      </w:r>
+      <w:r>
+        <w:t>.</w:t>
+      </w:r>
+    </w:p>
+    <w:p>
+      <w:pPr>
+        <w:rPr>
+          <w:b/>
+          <w:bCs/>
+          <w:sz w:val="28"/>
+          <w:szCs w:val="28"/>
+        </w:rPr>
+      </w:pPr>
+    </w:p>
+    <w:p>
+      <w:r>
+        <w:rPr>
+          <w:b/>
+          <w:bCs/>
+          <w:noProof/>
+          <w:sz w:val="28"/>
+          <w:szCs w:val="28"/>
+        </w:rPr>
+        <w:drawing>
+          <wp:anchor distT="0" distB="0" distL="114300" distR="114300" simplePos="0" relativeHeight="251678720" behindDoc="0" locked="0" layoutInCell="1" allowOverlap="1" wp14:anchorId="214E7740" wp14:editId="4297E6C9">
+            <wp:simplePos x="0" y="0"/>
+            <wp:positionH relativeFrom="margin">
+              <wp:align>left</wp:align>
+            </wp:positionH>
+            <wp:positionV relativeFrom="paragraph">
+              <wp:posOffset>412115</wp:posOffset>
+            </wp:positionV>
+            <wp:extent cx="5398770" cy="3168650"/>
+            <wp:effectExtent l="0" t="0" r="0" b="0"/>
+            <wp:wrapSquare wrapText="bothSides"/>
+            <wp:docPr id="15" name="Imagem 15"/>
+            <wp:cNvGraphicFramePr>
+              <a:graphicFrameLocks xmlns:a="http://schemas.openxmlformats.org/drawingml/2006/main" noChangeAspect="1"/>
+            </wp:cNvGraphicFramePr>
+            <a:graphic xmlns:a="http://schemas.openxmlformats.org/drawingml/2006/main">
+              <a:graphicData uri="http://schemas.openxmlformats.org/drawingml/2006/picture">
+                <pic:pic xmlns:pic="http://schemas.openxmlformats.org/drawingml/2006/picture">
+                  <pic:nvPicPr>
+                    <pic:cNvPr id="0" name="Picture 8"/>
+                    <pic:cNvPicPr>
+                      <a:picLocks noChangeAspect="1" noChangeArrowheads="1"/>
+                    </pic:cNvPicPr>
+                  </pic:nvPicPr>
+                  <pic:blipFill>
+                    <a:blip r:embed="rId23" cstate="print">
+                      <a:extLst>
+                        <a:ext uri="{28A0092B-C50C-407E-A947-70E740481C1C}">
+                          <a14:useLocalDpi xmlns:a14="http://schemas.microsoft.com/office/drawing/2010/main" val="0"/>
+                        </a:ext>
+                      </a:extLst>
+                    </a:blip>
+                    <a:srcRect/>
+                    <a:stretch>
+                      <a:fillRect/>
+                    </a:stretch>
+                  </pic:blipFill>
+                  <pic:spPr bwMode="auto">
+                    <a:xfrm>
+                      <a:off x="0" y="0"/>
+                      <a:ext cx="5398770" cy="3168650"/>
+                    </a:xfrm>
+                    <a:prstGeom prst="rect">
+                      <a:avLst/>
+                    </a:prstGeom>
+                    <a:noFill/>
+                    <a:ln>
+                      <a:noFill/>
+                    </a:ln>
+                  </pic:spPr>
+                </pic:pic>
+              </a:graphicData>
+            </a:graphic>
+            <wp14:sizeRelH relativeFrom="page">
+              <wp14:pctWidth>0</wp14:pctWidth>
+            </wp14:sizeRelH>
+            <wp14:sizeRelV relativeFrom="page">
+              <wp14:pctHeight>0</wp14:pctHeight>
+            </wp14:sizeRelV>
+          </wp:anchor>
+        </w:drawing>
+      </w:r>
+      <w:r>
+        <w:t xml:space="preserve">Vistando </w:t>
+      </w:r>
+      <w:r>
+        <w:t xml:space="preserve">a página “administration” verifica-se que o comentário foi publicado em nome do utilizador </w:t>
+      </w:r>
+      <w:r>
+        <w:rPr>
+          <w:b/>
+          <w:bCs/>
+        </w:rPr>
+        <w:t>3</w:t>
+      </w:r>
+      <w:r>
+        <w:t>.</w:t>
+      </w:r>
+    </w:p>
+    <w:p>
+      <w:pPr>
+        <w:rPr>
+          <w:b/>
+          <w:bCs/>
+          <w:sz w:val="28"/>
+          <w:szCs w:val="28"/>
+        </w:rPr>
+      </w:pPr>
+    </w:p>
+    <w:p>
+      <w:r>
+        <w:lastRenderedPageBreak/>
+        <w:drawing>
+          <wp:anchor distT="0" distB="0" distL="114300" distR="114300" simplePos="0" relativeHeight="251685888" behindDoc="0" locked="0" layoutInCell="1" allowOverlap="1" wp14:anchorId="1DE7D7E1" wp14:editId="708745ED">
+            <wp:simplePos x="0" y="0"/>
+            <wp:positionH relativeFrom="margin">
+              <wp:posOffset>25400</wp:posOffset>
+            </wp:positionH>
+            <wp:positionV relativeFrom="paragraph">
+              <wp:posOffset>681355</wp:posOffset>
+            </wp:positionV>
+            <wp:extent cx="5400040" cy="1452880"/>
+            <wp:effectExtent l="0" t="0" r="0" b="0"/>
+            <wp:wrapSquare wrapText="bothSides"/>
+            <wp:docPr id="19" name="Imagem 19" descr="Interface gráfica do usuário, Texto, Aplicativo&#10;&#10;Descrição gerada automaticamente"/>
+            <wp:cNvGraphicFramePr>
+              <a:graphicFrameLocks xmlns:a="http://schemas.openxmlformats.org/drawingml/2006/main" noChangeAspect="1"/>
+            </wp:cNvGraphicFramePr>
+            <a:graphic xmlns:a="http://schemas.openxmlformats.org/drawingml/2006/main">
+              <a:graphicData uri="http://schemas.openxmlformats.org/drawingml/2006/picture">
+                <pic:pic xmlns:pic="http://schemas.openxmlformats.org/drawingml/2006/picture">
+                  <pic:nvPicPr>
+                    <pic:cNvPr id="19" name="Imagem 19" descr="Interface gráfica do usuário, Texto, Aplicativo&#10;&#10;Descrição gerada automaticamente"/>
+                    <pic:cNvPicPr/>
+                  </pic:nvPicPr>
+                  <pic:blipFill>
+                    <a:blip r:embed="rId24"/>
+                    <a:stretch>
+                      <a:fillRect/>
+                    </a:stretch>
+                  </pic:blipFill>
+                  <pic:spPr>
+                    <a:xfrm>
+                      <a:off x="0" y="0"/>
+                      <a:ext cx="5400040" cy="1452880"/>
+                    </a:xfrm>
+                    <a:prstGeom prst="rect">
+                      <a:avLst/>
+                    </a:prstGeom>
+                  </pic:spPr>
+                </pic:pic>
+              </a:graphicData>
+            </a:graphic>
+          </wp:anchor>
+        </w:drawing>
+      </w:r>
+      <w:r>
+        <w:t xml:space="preserve">Para explorar esta vulnerabilidade com recurso ao </w:t>
+      </w:r>
+      <w:r>
+        <w:rPr>
+          <w:b/>
+          <w:bCs/>
+          <w:i/>
+          <w:iCs/>
+        </w:rPr>
+        <w:t>software</w:t>
+      </w:r>
+      <w:r>
+        <w:t xml:space="preserve"> </w:t>
+      </w:r>
+      <w:r>
+        <w:rPr>
+          <w:b/>
+          <w:bCs/>
+        </w:rPr>
+        <w:t>ZAP</w:t>
+      </w:r>
+      <w:r>
+        <w:t xml:space="preserve">, utilizar-se-á uam funcionalidade que permite intercetar </w:t>
+      </w:r>
+      <w:r>
+        <w:rPr>
+          <w:b/>
+          <w:bCs/>
+          <w:i/>
+          <w:iCs/>
+        </w:rPr>
+        <w:t>requests</w:t>
+      </w:r>
+      <w:r>
+        <w:t>.</w:t>
+      </w:r>
+      <w:r>
+        <w:rPr>
+          <w:noProof/>
+        </w:rPr>
+        <w:t xml:space="preserve"> </w:t>
+      </w:r>
+      <w:r>
+        <w:rPr>
+          <w:noProof/>
+        </w:rPr>
+        <w:t xml:space="preserve">Ao submeter um comentário de feedback na autoria da conta admin, o </w:t>
+      </w:r>
+      <w:r>
+        <w:rPr>
+          <w:b/>
+          <w:bCs/>
+          <w:noProof/>
+        </w:rPr>
+        <w:t>ZAP</w:t>
+      </w:r>
+      <w:r>
+        <w:rPr>
+          <w:noProof/>
+        </w:rPr>
+        <w:t xml:space="preserve"> interceta o seguinte request:</w:t>
+      </w:r>
+    </w:p>
+    <w:p>
+      <w:pPr>
+        <w:rPr>
+          <w:b/>
+          <w:bCs/>
+          <w:sz w:val="28"/>
+          <w:szCs w:val="28"/>
+        </w:rPr>
+      </w:pPr>
+    </w:p>
+    <w:p/>
+    <w:p>
+      <w:r>
+        <w:drawing>
+          <wp:anchor distT="0" distB="0" distL="114300" distR="114300" simplePos="0" relativeHeight="251687936" behindDoc="0" locked="0" layoutInCell="1" allowOverlap="1" wp14:anchorId="47037C8C" wp14:editId="41BC7721">
+            <wp:simplePos x="0" y="0"/>
+            <wp:positionH relativeFrom="margin">
+              <wp:align>left</wp:align>
+            </wp:positionH>
+            <wp:positionV relativeFrom="paragraph">
+              <wp:posOffset>695960</wp:posOffset>
+            </wp:positionV>
+            <wp:extent cx="5400040" cy="552450"/>
+            <wp:effectExtent l="0" t="0" r="0" b="0"/>
+            <wp:wrapSquare wrapText="bothSides"/>
+            <wp:docPr id="20" name="Imagem 20" descr="Interface gráfica do usuário, Texto, Aplicativo, Email&#10;&#10;Descrição gerada automaticamente"/>
+            <wp:cNvGraphicFramePr>
+              <a:graphicFrameLocks xmlns:a="http://schemas.openxmlformats.org/drawingml/2006/main" noChangeAspect="1"/>
+            </wp:cNvGraphicFramePr>
+            <a:graphic xmlns:a="http://schemas.openxmlformats.org/drawingml/2006/main">
+              <a:graphicData uri="http://schemas.openxmlformats.org/drawingml/2006/picture">
+                <pic:pic xmlns:pic="http://schemas.openxmlformats.org/drawingml/2006/picture">
+                  <pic:nvPicPr>
+                    <pic:cNvPr id="20" name="Imagem 20" descr="Interface gráfica do usuário, Texto, Aplicativo, Email&#10;&#10;Descrição gerada automaticamente"/>
+                    <pic:cNvPicPr/>
+                  </pic:nvPicPr>
+                  <pic:blipFill rotWithShape="1">
+                    <a:blip r:embed="rId25"/>
+                    <a:srcRect b="76352"/>
+                    <a:stretch/>
+                  </pic:blipFill>
+                  <pic:spPr bwMode="auto">
+                    <a:xfrm>
+                      <a:off x="0" y="0"/>
+                      <a:ext cx="5400040" cy="552450"/>
+                    </a:xfrm>
+                    <a:prstGeom prst="rect">
+                      <a:avLst/>
+                    </a:prstGeom>
+                    <a:ln>
+                      <a:noFill/>
+                    </a:ln>
+                    <a:extLst>
+                      <a:ext uri="{53640926-AAD7-44D8-BBD7-CCE9431645EC}">
+                        <a14:shadowObscured xmlns:a14="http://schemas.microsoft.com/office/drawing/2010/main"/>
+                      </a:ext>
+                    </a:extLst>
+                  </pic:spPr>
+                </pic:pic>
+              </a:graphicData>
+            </a:graphic>
+            <wp14:sizeRelV relativeFrom="margin">
+              <wp14:pctHeight>0</wp14:pctHeight>
+            </wp14:sizeRelV>
+          </wp:anchor>
+        </w:drawing>
+      </w:r>
+      <w:r>
+        <w:t xml:space="preserve">Verifica-se que, em formato </w:t>
+      </w:r>
+      <w:r>
+        <w:rPr>
+          <w:b/>
+          <w:bCs/>
+        </w:rPr>
+        <w:t>JSON</w:t>
+      </w:r>
+      <w:r>
+        <w:t xml:space="preserve">, o </w:t>
+      </w:r>
+      <w:r>
+        <w:rPr>
+          <w:b/>
+          <w:bCs/>
+        </w:rPr>
+        <w:t>ZAP</w:t>
+      </w:r>
+      <w:r>
+        <w:t xml:space="preserve"> interceta, juntamente com os restantes parâmetros do </w:t>
+      </w:r>
+      <w:r>
+        <w:rPr>
+          <w:b/>
+          <w:bCs/>
+        </w:rPr>
+        <w:t>Feedback Form</w:t>
+      </w:r>
+      <w:r>
+        <w:t xml:space="preserve">, o parâmetro </w:t>
+      </w:r>
+      <w:r>
+        <w:rPr>
+          <w:b/>
+          <w:bCs/>
+        </w:rPr>
+        <w:t>UserId</w:t>
+      </w:r>
+      <w:r>
+        <w:t xml:space="preserve">. Alterando-o para, por exemplo, </w:t>
+      </w:r>
+      <w:r>
+        <w:rPr>
+          <w:b/>
+          <w:bCs/>
+        </w:rPr>
+        <w:t>7</w:t>
+      </w:r>
+      <w:r>
+        <w:t xml:space="preserve">, o </w:t>
+      </w:r>
+      <w:r>
+        <w:rPr>
+          <w:b/>
+          <w:bCs/>
+        </w:rPr>
+        <w:t>ZAP</w:t>
+      </w:r>
+      <w:r>
+        <w:t xml:space="preserve"> interceta imediatamente outro </w:t>
+      </w:r>
+      <w:r>
+        <w:rPr>
+          <w:b/>
+          <w:bCs/>
+          <w:i/>
+          <w:iCs/>
+        </w:rPr>
+        <w:t>request</w:t>
+      </w:r>
+      <w:r>
+        <w:t>:</w:t>
+      </w:r>
+    </w:p>
+    <w:p/>
+    <w:p>
+      <w:r>
+        <w:drawing>
+          <wp:anchor distT="0" distB="0" distL="114300" distR="114300" simplePos="0" relativeHeight="251689984" behindDoc="0" locked="0" layoutInCell="1" allowOverlap="1" wp14:anchorId="5FB47E7D" wp14:editId="26E86F28">
+            <wp:simplePos x="0" y="0"/>
+            <wp:positionH relativeFrom="margin">
+              <wp:align>left</wp:align>
+            </wp:positionH>
+            <wp:positionV relativeFrom="paragraph">
+              <wp:posOffset>549910</wp:posOffset>
+            </wp:positionV>
+            <wp:extent cx="5400040" cy="2654935"/>
+            <wp:effectExtent l="0" t="0" r="0" b="0"/>
+            <wp:wrapSquare wrapText="bothSides"/>
+            <wp:docPr id="22" name="Imagem 22" descr="Tela de computador com jogo&#10;&#10;Descrição gerada automaticamente"/>
+            <wp:cNvGraphicFramePr>
+              <a:graphicFrameLocks xmlns:a="http://schemas.openxmlformats.org/drawingml/2006/main" noChangeAspect="1"/>
+            </wp:cNvGraphicFramePr>
+            <a:graphic xmlns:a="http://schemas.openxmlformats.org/drawingml/2006/main">
+              <a:graphicData uri="http://schemas.openxmlformats.org/drawingml/2006/picture">
+                <pic:pic xmlns:pic="http://schemas.openxmlformats.org/drawingml/2006/picture">
+                  <pic:nvPicPr>
+                    <pic:cNvPr id="22" name="Imagem 22" descr="Tela de computador com jogo&#10;&#10;Descrição gerada automaticamente"/>
+                    <pic:cNvPicPr/>
+                  </pic:nvPicPr>
+                  <pic:blipFill>
+                    <a:blip r:embed="rId26"/>
+                    <a:stretch>
+                      <a:fillRect/>
+                    </a:stretch>
+                  </pic:blipFill>
+                  <pic:spPr>
+                    <a:xfrm>
+                      <a:off x="0" y="0"/>
+                      <a:ext cx="5400040" cy="2654935"/>
+                    </a:xfrm>
+                    <a:prstGeom prst="rect">
+                      <a:avLst/>
+                    </a:prstGeom>
+                  </pic:spPr>
+                </pic:pic>
+              </a:graphicData>
+            </a:graphic>
+          </wp:anchor>
+        </w:drawing>
+      </w:r>
+      <w:r>
+        <w:t xml:space="preserve">Este request provém da completação do desafio. Visitando novamente a página </w:t>
+      </w:r>
+      <w:r>
+        <w:rPr>
+          <w:b/>
+          <w:bCs/>
+        </w:rPr>
+        <w:t>“administration”</w:t>
+      </w:r>
+      <w:r>
+        <w:t xml:space="preserve">, verfica-se que o comentário foi publicado em nome do utilizador </w:t>
+      </w:r>
+      <w:r>
+        <w:rPr>
+          <w:b/>
+          <w:bCs/>
+        </w:rPr>
+        <w:t>7</w:t>
+      </w:r>
+      <w:r>
+        <w:t>.</w:t>
+      </w:r>
+    </w:p>
+    <w:p/>
+    <w:p/>
+    <w:p/>
+    <w:p/>
+    <w:p/>
+    <w:p>
+      <w:pPr>
+        <w:rPr>
+          <w:b/>
+          <w:bCs/>
+          <w:sz w:val="28"/>
+          <w:szCs w:val="28"/>
+        </w:rPr>
+      </w:pPr>
+      <w:r>
+        <w:rPr>
+          <w:b/>
+          <w:bCs/>
+          <w:sz w:val="28"/>
+          <w:szCs w:val="28"/>
+        </w:rPr>
+        <w:lastRenderedPageBreak/>
+        <w:t>14)</w:t>
+      </w:r>
+    </w:p>
+    <w:p>
+      <w:r>
+        <w:t xml:space="preserve">Para obter a cookie de nome </w:t>
+      </w:r>
+      <w:r>
+        <w:rPr>
+          <w:b/>
+          <w:bCs/>
+          <w:i/>
+          <w:iCs/>
+        </w:rPr>
+        <w:t>“token”</w:t>
+      </w:r>
+      <w:r>
+        <w:t xml:space="preserve"> teremos de recorrer novamente a um ataque </w:t>
+      </w:r>
+      <w:r>
+        <w:rPr>
+          <w:b/>
+          <w:bCs/>
+          <w:i/>
+          <w:iCs/>
+        </w:rPr>
+        <w:t>cross-site</w:t>
+      </w:r>
+      <w:r>
+        <w:t xml:space="preserve"> </w:t>
+      </w:r>
+      <w:r>
+        <w:rPr>
+          <w:b/>
+          <w:bCs/>
+          <w:i/>
+          <w:iCs/>
+        </w:rPr>
+        <w:t>scripting</w:t>
+      </w:r>
+      <w:r>
+        <w:t xml:space="preserve"> que nos permite visualizar as cookies armazenadas na página </w:t>
+      </w:r>
+      <w:r>
+        <w:rPr>
+          <w:b/>
+          <w:bCs/>
+        </w:rPr>
+        <w:t>WEB</w:t>
+      </w:r>
+      <w:r>
+        <w:t xml:space="preserve"> em questão.</w:t>
+      </w:r>
+      <w:r>
+        <w:t xml:space="preserve"> De forma a obter todas as cookies armazenadas, em javascript, utiliza-se o seguinte código:</w:t>
+      </w:r>
+    </w:p>
+    <w:p>
+      <w:pPr>
+        <w:rPr>
+          <w:b/>
+          <w:bCs/>
+        </w:rPr>
+      </w:pPr>
+      <w:r>
+        <w:rPr>
+          <w:b/>
+          <w:bCs/>
+        </w:rPr>
+        <w:t>document.cookie</w:t>
+      </w:r>
+    </w:p>
+    <w:p>
+      <w:r>
+        <w:t xml:space="preserve">Este código retorna uma String do tipo </w:t>
+      </w:r>
+      <w:r>
+        <w:rPr>
+          <w:b/>
+          <w:bCs/>
+        </w:rPr>
+        <w:t>“cookie1=value; cookie2=value...”</w:t>
+      </w:r>
+      <w:r>
+        <w:t>.</w:t>
+      </w:r>
+    </w:p>
+    <w:p>
+      <w:r>
+        <w:t>Assim, para visualizar todas as cookies numa caixa de diálogo de alerta, o seguitne código será introduzido na barra de pesquisa:</w:t>
+      </w:r>
+    </w:p>
+    <w:p>
+      <w:pPr>
+        <w:rPr>
+          <w:b/>
+          <w:bCs/>
+          <w:lang w:val="en-GB"/>
+        </w:rPr>
+      </w:pPr>
+      <w:r>
+        <w:rPr>
+          <w:b/>
+          <w:bCs/>
+          <w:lang w:val="en-GB"/>
+        </w:rPr>
+        <w:drawing>
+          <wp:anchor distT="0" distB="0" distL="114300" distR="114300" simplePos="0" relativeHeight="251692032" behindDoc="0" locked="0" layoutInCell="1" allowOverlap="1" wp14:anchorId="36C1FCF1" wp14:editId="350360F1">
+            <wp:simplePos x="0" y="0"/>
+            <wp:positionH relativeFrom="margin">
+              <wp:align>left</wp:align>
+            </wp:positionH>
+            <wp:positionV relativeFrom="paragraph">
+              <wp:posOffset>393065</wp:posOffset>
+            </wp:positionV>
+            <wp:extent cx="5400040" cy="2916555"/>
+            <wp:effectExtent l="0" t="0" r="0" b="0"/>
+            <wp:wrapSquare wrapText="bothSides"/>
+            <wp:docPr id="23" name="Imagem 23" descr="Tela de computador com texto preto sobre fundo branco&#10;&#10;Descrição gerada automaticamente"/>
+            <wp:cNvGraphicFramePr>
+              <a:graphicFrameLocks xmlns:a="http://schemas.openxmlformats.org/drawingml/2006/main" noChangeAspect="1"/>
+            </wp:cNvGraphicFramePr>
+            <a:graphic xmlns:a="http://schemas.openxmlformats.org/drawingml/2006/main">
+              <a:graphicData uri="http://schemas.openxmlformats.org/drawingml/2006/picture">
+                <pic:pic xmlns:pic="http://schemas.openxmlformats.org/drawingml/2006/picture">
+                  <pic:nvPicPr>
+                    <pic:cNvPr id="23" name="Imagem 23" descr="Tela de computador com texto preto sobre fundo branco&#10;&#10;Descrição gerada automaticamente"/>
+                    <pic:cNvPicPr/>
+                  </pic:nvPicPr>
+                  <pic:blipFill>
+                    <a:blip r:embed="rId27"/>
+                    <a:stretch>
+                      <a:fillRect/>
+                    </a:stretch>
+                  </pic:blipFill>
+                  <pic:spPr>
+                    <a:xfrm>
+                      <a:off x="0" y="0"/>
+                      <a:ext cx="5400040" cy="2916555"/>
+                    </a:xfrm>
+                    <a:prstGeom prst="rect">
+                      <a:avLst/>
+                    </a:prstGeom>
+                  </pic:spPr>
+                </pic:pic>
+              </a:graphicData>
+            </a:graphic>
+          </wp:anchor>
+        </w:drawing>
+      </w:r>
+      <w:r>
+        <w:rPr>
+          <w:b/>
+          <w:bCs/>
+          <w:lang w:val="en-GB"/>
+        </w:rPr>
+        <w:t xml:space="preserve">&lt;iframe </w:t>
+      </w:r>
+      <w:proofErr w:type="spellStart"/>
+      <w:r>
+        <w:rPr>
+          <w:b/>
+          <w:bCs/>
+          <w:lang w:val="en-GB"/>
+        </w:rPr>
+        <w:t>src</w:t>
+      </w:r>
+      <w:proofErr w:type="spellEnd"/>
+      <w:r>
+        <w:rPr>
+          <w:b/>
+          <w:bCs/>
+          <w:lang w:val="en-GB"/>
+        </w:rPr>
+        <w:t>="</w:t>
+      </w:r>
+      <w:proofErr w:type="spellStart"/>
+      <w:r>
+        <w:rPr>
+          <w:b/>
+          <w:bCs/>
+          <w:lang w:val="en-GB"/>
+        </w:rPr>
+        <w:t>javascript:alert</w:t>
+      </w:r>
+      <w:proofErr w:type="spellEnd"/>
+      <w:r>
+        <w:rPr>
+          <w:b/>
+          <w:bCs/>
+          <w:lang w:val="en-GB"/>
+        </w:rPr>
+        <w:t>(</w:t>
+      </w:r>
+      <w:proofErr w:type="spellStart"/>
+      <w:r>
+        <w:rPr>
+          <w:b/>
+          <w:bCs/>
+          <w:lang w:val="en-GB"/>
+        </w:rPr>
+        <w:t>document.cookie</w:t>
+      </w:r>
+      <w:proofErr w:type="spellEnd"/>
+      <w:r>
+        <w:rPr>
+          <w:b/>
+          <w:bCs/>
+          <w:lang w:val="en-GB"/>
+        </w:rPr>
+        <w:t>)"&gt;</w:t>
+      </w:r>
+    </w:p>
     <w:sectPr>
-      <w:footerReference w:type="default" r:id="rId11"/>
+      <w:footerReference w:type="default" r:id="rId28"/>
       <w:pgSz w:w="11906" w:h="16838"/>
       <w:pgMar w:top="1417" w:right="1701" w:bottom="1417" w:left="1701" w:header="708" w:footer="708" w:gutter="0"/>
       <w:pgNumType w:start="0"/>
@@ -1245,7 +3439,7 @@
     <w:sdtContent>
       <w:p>
         <w:pPr>
-          <w:pStyle w:val="Footer"/>
+          <w:pStyle w:val="Rodap"/>
           <w:jc w:val="right"/>
         </w:pPr>
         <w:r>
@@ -1274,7 +3468,7 @@
   </w:sdt>
   <w:p>
     <w:pPr>
-      <w:pStyle w:val="Footer"/>
+      <w:pStyle w:val="Rodap"/>
     </w:pPr>
   </w:p>
 </w:ftr>
@@ -1708,13 +3902,13 @@
       <w:rFonts w:ascii="Perpetua" w:hAnsi="Perpetua"/>
     </w:rPr>
   </w:style>
-  <w:style w:type="character" w:default="1" w:styleId="DefaultParagraphFont">
+  <w:style w:type="character" w:default="1" w:styleId="Fontepargpadro">
     <w:name w:val="Default Paragraph Font"/>
     <w:uiPriority w:val="1"/>
     <w:semiHidden/>
     <w:unhideWhenUsed/>
   </w:style>
-  <w:style w:type="table" w:default="1" w:styleId="TableNormal">
+  <w:style w:type="table" w:default="1" w:styleId="Tabelanormal">
     <w:name w:val="Normal Table"/>
     <w:uiPriority w:val="99"/>
     <w:semiHidden/>
@@ -1729,16 +3923,16 @@
       </w:tblCellMar>
     </w:tblPr>
   </w:style>
-  <w:style w:type="numbering" w:default="1" w:styleId="NoList">
+  <w:style w:type="numbering" w:default="1" w:styleId="Semlista">
     <w:name w:val="No List"/>
     <w:uiPriority w:val="99"/>
     <w:semiHidden/>
     <w:unhideWhenUsed/>
   </w:style>
-  <w:style w:type="paragraph" w:styleId="Header">
+  <w:style w:type="paragraph" w:styleId="Cabealho">
     <w:name w:val="header"/>
     <w:basedOn w:val="Normal"/>
-    <w:link w:val="HeaderChar"/>
+    <w:link w:val="CabealhoChar"/>
     <w:uiPriority w:val="99"/>
     <w:unhideWhenUsed/>
     <w:rsid w:val="009D5965"/>
@@ -1750,17 +3944,17 @@
       <w:spacing w:after="0" w:line="240" w:lineRule="auto"/>
     </w:pPr>
   </w:style>
-  <w:style w:type="character" w:customStyle="1" w:styleId="HeaderChar">
-    <w:name w:val="Header Char"/>
-    <w:basedOn w:val="DefaultParagraphFont"/>
-    <w:link w:val="Header"/>
+  <w:style w:type="character" w:customStyle="1" w:styleId="CabealhoChar">
+    <w:name w:val="Cabeçalho Char"/>
+    <w:basedOn w:val="Fontepargpadro"/>
+    <w:link w:val="Cabealho"/>
     <w:uiPriority w:val="99"/>
     <w:rsid w:val="009D5965"/>
   </w:style>
-  <w:style w:type="paragraph" w:styleId="Footer">
+  <w:style w:type="paragraph" w:styleId="Rodap">
     <w:name w:val="footer"/>
     <w:basedOn w:val="Normal"/>
-    <w:link w:val="FooterChar"/>
+    <w:link w:val="RodapChar"/>
     <w:uiPriority w:val="99"/>
     <w:unhideWhenUsed/>
     <w:rsid w:val="009D5965"/>
@@ -1772,12 +3966,37 @@
       <w:spacing w:after="0" w:line="240" w:lineRule="auto"/>
     </w:pPr>
   </w:style>
-  <w:style w:type="character" w:customStyle="1" w:styleId="FooterChar">
-    <w:name w:val="Footer Char"/>
-    <w:basedOn w:val="DefaultParagraphFont"/>
-    <w:link w:val="Footer"/>
+  <w:style w:type="character" w:customStyle="1" w:styleId="RodapChar">
+    <w:name w:val="Rodapé Char"/>
+    <w:basedOn w:val="Fontepargpadro"/>
+    <w:link w:val="Rodap"/>
     <w:uiPriority w:val="99"/>
     <w:rsid w:val="009D5965"/>
+  </w:style>
+  <w:style w:type="character" w:styleId="CdigoHTML">
+    <w:name w:val="HTML Code"/>
+    <w:basedOn w:val="Fontepargpadro"/>
+    <w:uiPriority w:val="99"/>
+    <w:semiHidden/>
+    <w:unhideWhenUsed/>
+    <w:rsid w:val="00BB30C3"/>
+    <w:rPr>
+      <w:rFonts w:ascii="Courier New" w:eastAsia="Times New Roman" w:hAnsi="Courier New" w:cs="Courier New"/>
+      <w:sz w:val="20"/>
+      <w:szCs w:val="20"/>
+    </w:rPr>
+  </w:style>
+  <w:style w:type="paragraph" w:styleId="SemEspaamento">
+    <w:name w:val="No Spacing"/>
+    <w:uiPriority w:val="1"/>
+    <w:qFormat/>
+    <w:rsid w:val="00A80EE6"/>
+    <w:pPr>
+      <w:spacing w:after="0" w:line="240" w:lineRule="auto"/>
+    </w:pPr>
+    <w:rPr>
+      <w:rFonts w:ascii="Perpetua" w:hAnsi="Perpetua"/>
+    </w:rPr>
   </w:style>
 </w:styles>
 </file>

</xml_diff>